<commit_message>
done (maybe wrong exit from algo)
</commit_message>
<xml_diff>
--- a/documentation/zad_3_C_Levardy.docx
+++ b/documentation/zad_3_C_Levardy.docx
@@ -570,10 +570,7 @@
         <w:t>centroid</w:t>
       </w:r>
       <w:r>
-        <w:t xml:space="preserve"> of a cluster in a 2D space is the mean (average) of the coordinates of all points in that cluster</w:t>
-      </w:r>
-      <w:r>
-        <w:t>.</w:t>
+        <w:t xml:space="preserve"> of a cluster in a 2D space is the mean (average) of the coordinates of all points in that cluster.</w:t>
       </w:r>
     </w:p>
     <w:p>
@@ -614,10 +611,7 @@
         <w:t>medoid</w:t>
       </w:r>
       <w:r>
-        <w:t xml:space="preserve"> of a cluster is the data point that minimizes the sum of the distances between itself and all other points in the cluster</w:t>
-      </w:r>
-      <w:r>
-        <w:t>.</w:t>
+        <w:t xml:space="preserve"> of a cluster is the data point that minimizes the sum of the distances between itself and all other points in the cluster.</w:t>
       </w:r>
     </w:p>
     <w:p>
@@ -892,31 +886,7 @@
           <w:szCs w:val="22"/>
           <w:lang w:val="en-US"/>
         </w:rPr>
-        <w:t>20</w:t>
-      </w:r>
-      <w:r>
-        <w:rPr>
-          <w:rStyle w:val="y2iqfc"/>
-          <w:rFonts w:asciiTheme="minorHAnsi" w:hAnsiTheme="minorHAnsi" w:cstheme="minorHAnsi"/>
-          <w:b/>
-          <w:bCs/>
-          <w:sz w:val="22"/>
-          <w:szCs w:val="22"/>
-          <w:lang w:val="en-US"/>
-        </w:rPr>
-        <w:t xml:space="preserve"> </w:t>
-      </w:r>
-      <w:r>
-        <w:rPr>
-          <w:rStyle w:val="y2iqfc"/>
-          <w:rFonts w:asciiTheme="minorHAnsi" w:hAnsiTheme="minorHAnsi" w:cstheme="minorHAnsi"/>
-          <w:b/>
-          <w:bCs/>
-          <w:sz w:val="22"/>
-          <w:szCs w:val="22"/>
-          <w:lang w:val="en-US"/>
-        </w:rPr>
-        <w:t>000</w:t>
+        <w:t>20 000</w:t>
       </w:r>
       <w:r>
         <w:rPr>
@@ -1215,23 +1185,9 @@
           <w:szCs w:val="22"/>
           <w:lang w:val="en-US"/>
         </w:rPr>
-        <w:t>Y_</w:t>
-      </w:r>
-      <w:proofErr w:type="gramStart"/>
-      <w:r>
-        <w:rPr>
-          <w:rStyle w:val="y2iqfc"/>
-          <w:rFonts w:asciiTheme="minorHAnsi" w:hAnsiTheme="minorHAnsi" w:cstheme="minorHAnsi"/>
-          <w:b/>
-          <w:bCs/>
-          <w:sz w:val="22"/>
-          <w:szCs w:val="22"/>
-          <w:lang w:val="en-US"/>
-        </w:rPr>
-        <w:t>offset</w:t>
+        <w:t>Y_offset</w:t>
       </w:r>
       <w:proofErr w:type="spellEnd"/>
-      <w:proofErr w:type="gramEnd"/>
     </w:p>
     <w:p>
       <w:pPr>
@@ -1361,15 +1317,7 @@
           <w:szCs w:val="24"/>
           <w:lang w:val="en-US"/>
         </w:rPr>
-        <w:t xml:space="preserve"> </w:t>
-      </w:r>
-      <w:r>
-        <w:rPr>
-          <w:sz w:val="24"/>
-          <w:szCs w:val="24"/>
-          <w:lang w:val="en-US"/>
-        </w:rPr>
-        <w:t xml:space="preserve">It goes </w:t>
+        <w:t xml:space="preserve"> It goes </w:t>
       </w:r>
       <w:r>
         <w:rPr>
@@ -1499,19 +1447,7 @@
         <w:rPr>
           <w:lang w:val="en-US"/>
         </w:rPr>
-        <w:t xml:space="preserve"> </w:t>
-      </w:r>
-      <w:r>
-        <w:rPr>
-          <w:lang w:val="en-US"/>
-        </w:rPr>
-        <w:t>(a cluster that contains just that individual)</w:t>
-      </w:r>
-      <w:r>
-        <w:rPr>
-          <w:lang w:val="en-US"/>
-        </w:rPr>
-        <w:t>.</w:t>
+        <w:t xml:space="preserve"> (a cluster that contains just that individual).</w:t>
       </w:r>
     </w:p>
     <w:p>
@@ -2605,10 +2541,7 @@
       </w:pPr>
       <w:r>
         <w:lastRenderedPageBreak/>
-        <w:t>T</w:t>
-      </w:r>
-      <w:r>
-        <w:t xml:space="preserve">he dissimilarity </w:t>
+        <w:t xml:space="preserve">The dissimilarity </w:t>
       </w:r>
       <w:r>
         <w:rPr>
@@ -3157,14 +3090,14 @@
     <w:p>
       <w:pPr>
         <w:rPr>
+          <w:b/>
+          <w:bCs/>
           <w:sz w:val="28"/>
           <w:szCs w:val="28"/>
           <w:lang w:val="en-US"/>
         </w:rPr>
       </w:pPr>
-    </w:p>
-    <w:p>
-      <w:pPr>
+      <w:r>
         <w:rPr>
           <w:b/>
           <w:bCs/>
@@ -3172,7 +3105,190 @@
           <w:szCs w:val="28"/>
           <w:lang w:val="en-US"/>
         </w:rPr>
-      </w:pPr>
+        <w:t>Algorithms:</w:t>
+      </w:r>
+    </w:p>
+    <w:p>
+      <w:pPr>
+        <w:pStyle w:val="HTMLPreformatted"/>
+        <w:rPr>
+          <w:rStyle w:val="y2iqfc"/>
+          <w:rFonts w:asciiTheme="minorHAnsi" w:hAnsiTheme="minorHAnsi" w:cstheme="minorHAnsi"/>
+          <w:b/>
+          <w:bCs/>
+          <w:sz w:val="22"/>
+          <w:szCs w:val="22"/>
+          <w:lang w:val="en"/>
+        </w:rPr>
+      </w:pPr>
+      <w:r>
+        <w:rPr>
+          <w:rStyle w:val="y2iqfc"/>
+          <w:rFonts w:asciiTheme="minorHAnsi" w:hAnsiTheme="minorHAnsi" w:cstheme="minorHAnsi"/>
+          <w:b/>
+          <w:bCs/>
+          <w:sz w:val="22"/>
+          <w:szCs w:val="22"/>
+          <w:lang w:val="en"/>
+        </w:rPr>
+        <w:t xml:space="preserve">Calculation of </w:t>
+      </w:r>
+      <w:proofErr w:type="spellStart"/>
+      <w:r>
+        <w:rPr>
+          <w:rStyle w:val="y2iqfc"/>
+          <w:rFonts w:asciiTheme="minorHAnsi" w:hAnsiTheme="minorHAnsi" w:cstheme="minorHAnsi"/>
+          <w:b/>
+          <w:bCs/>
+          <w:sz w:val="22"/>
+          <w:szCs w:val="22"/>
+          <w:lang w:val="en"/>
+        </w:rPr>
+        <w:t>center_points</w:t>
+      </w:r>
+      <w:proofErr w:type="spellEnd"/>
+      <w:r>
+        <w:rPr>
+          <w:rStyle w:val="y2iqfc"/>
+          <w:rFonts w:asciiTheme="minorHAnsi" w:hAnsiTheme="minorHAnsi" w:cstheme="minorHAnsi"/>
+          <w:b/>
+          <w:bCs/>
+          <w:sz w:val="22"/>
+          <w:szCs w:val="22"/>
+          <w:lang w:val="en"/>
+        </w:rPr>
+        <w:t>:</w:t>
+      </w:r>
+    </w:p>
+    <w:p>
+      <w:pPr>
+        <w:pStyle w:val="HTMLPreformatted"/>
+        <w:jc w:val="center"/>
+        <w:rPr>
+          <w:rStyle w:val="y2iqfc"/>
+          <w:rFonts w:asciiTheme="minorHAnsi" w:hAnsiTheme="minorHAnsi" w:cstheme="minorHAnsi"/>
+          <w:b/>
+          <w:bCs/>
+          <w:sz w:val="22"/>
+          <w:szCs w:val="22"/>
+          <w:lang w:val="en"/>
+        </w:rPr>
+      </w:pPr>
+      <w:r>
+        <w:rPr>
+          <w:rStyle w:val="y2iqfc"/>
+          <w:rFonts w:asciiTheme="minorHAnsi" w:hAnsiTheme="minorHAnsi" w:cstheme="minorHAnsi"/>
+          <w:b/>
+          <w:bCs/>
+          <w:sz w:val="22"/>
+          <w:szCs w:val="22"/>
+          <w:lang w:val="en"/>
+        </w:rPr>
+        <w:t>Centroid</w:t>
+      </w:r>
+    </w:p>
+    <w:p>
+      <w:pPr>
+        <w:pStyle w:val="HTMLPreformatted"/>
+        <w:rPr>
+          <w:rStyle w:val="y2iqfc"/>
+          <w:rFonts w:asciiTheme="minorHAnsi" w:hAnsiTheme="minorHAnsi" w:cstheme="minorHAnsi"/>
+          <w:sz w:val="22"/>
+          <w:szCs w:val="22"/>
+          <w:lang w:val="en"/>
+        </w:rPr>
+      </w:pPr>
+      <w:r>
+        <w:rPr>
+          <w:rStyle w:val="y2iqfc"/>
+          <w:rFonts w:asciiTheme="minorHAnsi" w:hAnsiTheme="minorHAnsi" w:cstheme="minorHAnsi"/>
+          <w:sz w:val="22"/>
+          <w:szCs w:val="22"/>
+          <w:lang w:val="en"/>
+        </w:rPr>
+        <w:t xml:space="preserve">The coordinates of the centroid are calculated as the average of the coordinates of the points belonging to the given cluster. </w:t>
+      </w:r>
+    </w:p>
+    <w:p>
+      <w:pPr>
+        <w:pStyle w:val="HTMLPreformatted"/>
+        <w:rPr>
+          <w:rStyle w:val="y2iqfc"/>
+          <w:rFonts w:asciiTheme="minorHAnsi" w:hAnsiTheme="minorHAnsi" w:cstheme="minorHAnsi"/>
+          <w:sz w:val="22"/>
+          <w:szCs w:val="22"/>
+          <w:lang w:val="en"/>
+        </w:rPr>
+      </w:pPr>
+      <w:r>
+        <w:rPr>
+          <w:rStyle w:val="y2iqfc"/>
+          <w:rFonts w:asciiTheme="minorHAnsi" w:hAnsiTheme="minorHAnsi" w:cstheme="minorHAnsi"/>
+          <w:sz w:val="22"/>
+          <w:szCs w:val="22"/>
+          <w:lang w:val="en"/>
+        </w:rPr>
+        <w:t>This is an imaginary point.</w:t>
+      </w:r>
+    </w:p>
+    <w:p>
+      <w:pPr>
+        <w:pStyle w:val="HTMLPreformatted"/>
+        <w:rPr>
+          <w:rStyle w:val="y2iqfc"/>
+          <w:rFonts w:asciiTheme="minorHAnsi" w:hAnsiTheme="minorHAnsi" w:cstheme="minorHAnsi"/>
+          <w:sz w:val="22"/>
+          <w:szCs w:val="22"/>
+          <w:lang w:val="en"/>
+        </w:rPr>
+      </w:pPr>
+    </w:p>
+    <w:p>
+      <w:pPr>
+        <w:pStyle w:val="HTMLPreformatted"/>
+        <w:jc w:val="center"/>
+        <w:rPr>
+          <w:rStyle w:val="y2iqfc"/>
+          <w:rFonts w:asciiTheme="minorHAnsi" w:hAnsiTheme="minorHAnsi" w:cstheme="minorHAnsi"/>
+          <w:b/>
+          <w:bCs/>
+          <w:sz w:val="22"/>
+          <w:szCs w:val="22"/>
+          <w:lang w:val="en"/>
+        </w:rPr>
+      </w:pPr>
+      <w:r>
+        <w:rPr>
+          <w:rStyle w:val="y2iqfc"/>
+          <w:rFonts w:asciiTheme="minorHAnsi" w:hAnsiTheme="minorHAnsi" w:cstheme="minorHAnsi"/>
+          <w:b/>
+          <w:bCs/>
+          <w:sz w:val="22"/>
+          <w:szCs w:val="22"/>
+          <w:lang w:val="en"/>
+        </w:rPr>
+        <w:t>Medoid</w:t>
+      </w:r>
+    </w:p>
+    <w:p>
+      <w:pPr>
+        <w:pStyle w:val="HTMLPreformatted"/>
+        <w:rPr>
+          <w:rFonts w:asciiTheme="minorHAnsi" w:hAnsiTheme="minorHAnsi" w:cstheme="minorHAnsi"/>
+          <w:sz w:val="22"/>
+          <w:szCs w:val="22"/>
+        </w:rPr>
+      </w:pPr>
+      <w:r>
+        <w:rPr>
+          <w:rStyle w:val="y2iqfc"/>
+          <w:rFonts w:asciiTheme="minorHAnsi" w:hAnsiTheme="minorHAnsi" w:cstheme="minorHAnsi"/>
+          <w:sz w:val="22"/>
+          <w:szCs w:val="22"/>
+          <w:lang w:val="en"/>
+        </w:rPr>
+        <w:t>The medoid, unlike the centroid, is not imaginary, and is one of the cluster points. It is a point which’s average distance from all other cluster points is the smallest.</w:t>
+      </w:r>
     </w:p>
     <w:p>
       <w:pPr>
@@ -3187,6 +3303,461 @@
     </w:p>
     <w:p>
       <w:pPr>
+        <w:pStyle w:val="HTMLPreformatted"/>
+        <w:rPr>
+          <w:rStyle w:val="y2iqfc"/>
+          <w:rFonts w:asciiTheme="minorHAnsi" w:hAnsiTheme="minorHAnsi" w:cstheme="minorHAnsi"/>
+          <w:b/>
+          <w:bCs/>
+          <w:sz w:val="22"/>
+          <w:szCs w:val="22"/>
+          <w:lang w:val="en"/>
+        </w:rPr>
+      </w:pPr>
+      <w:r>
+        <w:rPr>
+          <w:rStyle w:val="y2iqfc"/>
+          <w:rFonts w:asciiTheme="minorHAnsi" w:hAnsiTheme="minorHAnsi" w:cstheme="minorHAnsi"/>
+          <w:b/>
+          <w:bCs/>
+          <w:sz w:val="22"/>
+          <w:szCs w:val="22"/>
+          <w:lang w:val="en"/>
+        </w:rPr>
+        <w:t>The clustering algorithm:</w:t>
+      </w:r>
+    </w:p>
+    <w:p>
+      <w:pPr>
+        <w:pStyle w:val="HTMLPreformatted"/>
+        <w:rPr>
+          <w:rStyle w:val="y2iqfc"/>
+          <w:rFonts w:asciiTheme="minorHAnsi" w:hAnsiTheme="minorHAnsi" w:cstheme="minorHAnsi"/>
+          <w:b/>
+          <w:bCs/>
+          <w:sz w:val="22"/>
+          <w:szCs w:val="22"/>
+          <w:lang w:val="en"/>
+        </w:rPr>
+      </w:pPr>
+    </w:p>
+    <w:p>
+      <w:pPr>
+        <w:pStyle w:val="HTMLPreformatted"/>
+        <w:numPr>
+          <w:ilvl w:val="0"/>
+          <w:numId w:val="8"/>
+        </w:numPr>
+        <w:rPr>
+          <w:rStyle w:val="y2iqfc"/>
+          <w:rFonts w:asciiTheme="minorHAnsi" w:hAnsiTheme="minorHAnsi" w:cstheme="minorHAnsi"/>
+          <w:sz w:val="22"/>
+          <w:szCs w:val="22"/>
+          <w:lang w:val="en"/>
+        </w:rPr>
+      </w:pPr>
+      <w:r>
+        <w:rPr>
+          <w:rStyle w:val="y2iqfc"/>
+          <w:rFonts w:asciiTheme="minorHAnsi" w:hAnsiTheme="minorHAnsi" w:cstheme="minorHAnsi"/>
+          <w:sz w:val="22"/>
+          <w:szCs w:val="22"/>
+          <w:lang w:val="en"/>
+        </w:rPr>
+        <w:t>F</w:t>
+      </w:r>
+      <w:r>
+        <w:rPr>
+          <w:rStyle w:val="y2iqfc"/>
+          <w:rFonts w:asciiTheme="minorHAnsi" w:hAnsiTheme="minorHAnsi" w:cstheme="minorHAnsi"/>
+          <w:sz w:val="22"/>
+          <w:szCs w:val="22"/>
+          <w:lang w:val="en"/>
+        </w:rPr>
+        <w:t xml:space="preserve">ind out which two clusters are </w:t>
+      </w:r>
+      <w:r>
+        <w:rPr>
+          <w:rStyle w:val="y2iqfc"/>
+          <w:rFonts w:asciiTheme="minorHAnsi" w:hAnsiTheme="minorHAnsi" w:cstheme="minorHAnsi"/>
+          <w:sz w:val="22"/>
+          <w:szCs w:val="22"/>
+          <w:lang w:val="en"/>
+        </w:rPr>
+        <w:t xml:space="preserve">closest to </w:t>
+      </w:r>
+      <w:r>
+        <w:rPr>
+          <w:rStyle w:val="y2iqfc"/>
+          <w:rFonts w:asciiTheme="minorHAnsi" w:hAnsiTheme="minorHAnsi" w:cstheme="minorHAnsi"/>
+          <w:sz w:val="22"/>
+          <w:szCs w:val="22"/>
+          <w:lang w:val="en"/>
+        </w:rPr>
+        <w:t>each other</w:t>
+      </w:r>
+      <w:r>
+        <w:rPr>
+          <w:rStyle w:val="y2iqfc"/>
+          <w:rFonts w:asciiTheme="minorHAnsi" w:hAnsiTheme="minorHAnsi" w:cstheme="minorHAnsi"/>
+          <w:sz w:val="22"/>
+          <w:szCs w:val="22"/>
+          <w:lang w:val="en"/>
+        </w:rPr>
+        <w:t>, f</w:t>
+      </w:r>
+      <w:r>
+        <w:rPr>
+          <w:rStyle w:val="y2iqfc"/>
+          <w:rFonts w:asciiTheme="minorHAnsi" w:hAnsiTheme="minorHAnsi" w:cstheme="minorHAnsi"/>
+          <w:sz w:val="22"/>
+          <w:szCs w:val="22"/>
+          <w:lang w:val="en"/>
+        </w:rPr>
+        <w:t>rom the distance matrix</w:t>
+      </w:r>
+      <w:r>
+        <w:rPr>
+          <w:rStyle w:val="y2iqfc"/>
+          <w:rFonts w:asciiTheme="minorHAnsi" w:hAnsiTheme="minorHAnsi" w:cstheme="minorHAnsi"/>
+          <w:sz w:val="22"/>
+          <w:szCs w:val="22"/>
+          <w:lang w:val="en"/>
+        </w:rPr>
+        <w:t>.</w:t>
+      </w:r>
+    </w:p>
+    <w:p>
+      <w:pPr>
+        <w:pStyle w:val="HTMLPreformatted"/>
+        <w:numPr>
+          <w:ilvl w:val="0"/>
+          <w:numId w:val="8"/>
+        </w:numPr>
+        <w:rPr>
+          <w:rStyle w:val="y2iqfc"/>
+          <w:rFonts w:asciiTheme="minorHAnsi" w:hAnsiTheme="minorHAnsi" w:cstheme="minorHAnsi"/>
+          <w:sz w:val="22"/>
+          <w:szCs w:val="22"/>
+          <w:lang w:val="en"/>
+        </w:rPr>
+      </w:pPr>
+      <w:r>
+        <w:rPr>
+          <w:rStyle w:val="y2iqfc"/>
+          <w:rFonts w:asciiTheme="minorHAnsi" w:hAnsiTheme="minorHAnsi" w:cstheme="minorHAnsi"/>
+          <w:sz w:val="22"/>
+          <w:szCs w:val="22"/>
+          <w:lang w:val="en"/>
+        </w:rPr>
+        <w:t>C</w:t>
+      </w:r>
+      <w:r>
+        <w:rPr>
+          <w:rStyle w:val="y2iqfc"/>
+          <w:rFonts w:asciiTheme="minorHAnsi" w:hAnsiTheme="minorHAnsi" w:cstheme="minorHAnsi"/>
+          <w:sz w:val="22"/>
+          <w:szCs w:val="22"/>
+          <w:lang w:val="en"/>
+        </w:rPr>
+        <w:t xml:space="preserve">onnect the points </w:t>
+      </w:r>
+      <w:r>
+        <w:rPr>
+          <w:rStyle w:val="y2iqfc"/>
+          <w:rFonts w:asciiTheme="minorHAnsi" w:hAnsiTheme="minorHAnsi" w:cstheme="minorHAnsi"/>
+          <w:sz w:val="22"/>
+          <w:szCs w:val="22"/>
+          <w:lang w:val="en"/>
+        </w:rPr>
+        <w:t>from</w:t>
+      </w:r>
+      <w:r>
+        <w:rPr>
+          <w:rStyle w:val="y2iqfc"/>
+          <w:rFonts w:asciiTheme="minorHAnsi" w:hAnsiTheme="minorHAnsi" w:cstheme="minorHAnsi"/>
+          <w:sz w:val="22"/>
+          <w:szCs w:val="22"/>
+          <w:lang w:val="en"/>
+        </w:rPr>
+        <w:t xml:space="preserve"> cluster A with the points </w:t>
+      </w:r>
+      <w:r>
+        <w:rPr>
+          <w:rStyle w:val="y2iqfc"/>
+          <w:rFonts w:asciiTheme="minorHAnsi" w:hAnsiTheme="minorHAnsi" w:cstheme="minorHAnsi"/>
+          <w:sz w:val="22"/>
+          <w:szCs w:val="22"/>
+          <w:lang w:val="en"/>
+        </w:rPr>
+        <w:t>from</w:t>
+      </w:r>
+      <w:r>
+        <w:rPr>
+          <w:rStyle w:val="y2iqfc"/>
+          <w:rFonts w:asciiTheme="minorHAnsi" w:hAnsiTheme="minorHAnsi" w:cstheme="minorHAnsi"/>
+          <w:sz w:val="22"/>
+          <w:szCs w:val="22"/>
+          <w:lang w:val="en"/>
+        </w:rPr>
+        <w:t xml:space="preserve"> cluster B.</w:t>
+      </w:r>
+    </w:p>
+    <w:p>
+      <w:pPr>
+        <w:pStyle w:val="HTMLPreformatted"/>
+        <w:numPr>
+          <w:ilvl w:val="0"/>
+          <w:numId w:val="8"/>
+        </w:numPr>
+        <w:rPr>
+          <w:rStyle w:val="y2iqfc"/>
+          <w:rFonts w:asciiTheme="minorHAnsi" w:hAnsiTheme="minorHAnsi" w:cstheme="minorHAnsi"/>
+          <w:sz w:val="22"/>
+          <w:szCs w:val="22"/>
+          <w:lang w:val="en"/>
+        </w:rPr>
+      </w:pPr>
+      <w:r>
+        <w:rPr>
+          <w:rStyle w:val="y2iqfc"/>
+          <w:rFonts w:asciiTheme="minorHAnsi" w:hAnsiTheme="minorHAnsi" w:cstheme="minorHAnsi"/>
+          <w:sz w:val="22"/>
+          <w:szCs w:val="22"/>
+          <w:lang w:val="en"/>
+        </w:rPr>
+        <w:t>C</w:t>
+      </w:r>
+      <w:r>
+        <w:rPr>
+          <w:rStyle w:val="y2iqfc"/>
+          <w:rFonts w:asciiTheme="minorHAnsi" w:hAnsiTheme="minorHAnsi" w:cstheme="minorHAnsi"/>
+          <w:sz w:val="22"/>
+          <w:szCs w:val="22"/>
+          <w:lang w:val="en"/>
+        </w:rPr>
+        <w:t>alculate a new center point for cluster B. The goal of the algorithm is to cluster clusters until no cluster has an average distance of points from the center greater than 500. Once any of the clusters exceed this boundary, we split back the cluster that violated this condition, and the algorithm will finish.</w:t>
+      </w:r>
+    </w:p>
+    <w:p>
+      <w:pPr>
+        <w:pStyle w:val="HTMLPreformatted"/>
+        <w:numPr>
+          <w:ilvl w:val="0"/>
+          <w:numId w:val="8"/>
+        </w:numPr>
+        <w:rPr>
+          <w:rStyle w:val="y2iqfc"/>
+          <w:rFonts w:asciiTheme="minorHAnsi" w:hAnsiTheme="minorHAnsi" w:cstheme="minorHAnsi"/>
+          <w:sz w:val="22"/>
+          <w:szCs w:val="22"/>
+          <w:lang w:val="en"/>
+        </w:rPr>
+      </w:pPr>
+      <w:r>
+        <w:rPr>
+          <w:rStyle w:val="y2iqfc"/>
+          <w:rFonts w:asciiTheme="minorHAnsi" w:hAnsiTheme="minorHAnsi" w:cstheme="minorHAnsi"/>
+          <w:sz w:val="22"/>
+          <w:szCs w:val="22"/>
+          <w:lang w:val="en"/>
+        </w:rPr>
+        <w:t>C</w:t>
+      </w:r>
+      <w:r>
+        <w:rPr>
+          <w:rStyle w:val="y2iqfc"/>
+          <w:rFonts w:asciiTheme="minorHAnsi" w:hAnsiTheme="minorHAnsi" w:cstheme="minorHAnsi"/>
+          <w:sz w:val="22"/>
+          <w:szCs w:val="22"/>
+          <w:lang w:val="en"/>
+        </w:rPr>
+        <w:t>luster A</w:t>
+      </w:r>
+      <w:r>
+        <w:rPr>
+          <w:rStyle w:val="y2iqfc"/>
+          <w:rFonts w:asciiTheme="minorHAnsi" w:hAnsiTheme="minorHAnsi" w:cstheme="minorHAnsi"/>
+          <w:sz w:val="22"/>
+          <w:szCs w:val="22"/>
+          <w:lang w:val="en"/>
+        </w:rPr>
+        <w:t xml:space="preserve"> is no longer needed</w:t>
+      </w:r>
+      <w:r>
+        <w:rPr>
+          <w:rStyle w:val="y2iqfc"/>
+          <w:rFonts w:asciiTheme="minorHAnsi" w:hAnsiTheme="minorHAnsi" w:cstheme="minorHAnsi"/>
+          <w:sz w:val="22"/>
+          <w:szCs w:val="22"/>
+          <w:lang w:val="en"/>
+        </w:rPr>
+        <w:t>, it</w:t>
+      </w:r>
+      <w:r>
+        <w:rPr>
+          <w:rStyle w:val="y2iqfc"/>
+          <w:rFonts w:asciiTheme="minorHAnsi" w:hAnsiTheme="minorHAnsi" w:cstheme="minorHAnsi"/>
+          <w:sz w:val="22"/>
+          <w:szCs w:val="22"/>
+          <w:lang w:val="en"/>
+        </w:rPr>
+        <w:t xml:space="preserve"> will be deleted</w:t>
+      </w:r>
+      <w:r>
+        <w:rPr>
+          <w:rStyle w:val="y2iqfc"/>
+          <w:rFonts w:asciiTheme="minorHAnsi" w:hAnsiTheme="minorHAnsi" w:cstheme="minorHAnsi"/>
+          <w:sz w:val="22"/>
+          <w:szCs w:val="22"/>
+          <w:lang w:val="en"/>
+        </w:rPr>
+        <w:t xml:space="preserve"> from the list of clusters, and at the same time </w:t>
+      </w:r>
+      <w:r>
+        <w:rPr>
+          <w:rStyle w:val="y2iqfc"/>
+          <w:rFonts w:asciiTheme="minorHAnsi" w:hAnsiTheme="minorHAnsi" w:cstheme="minorHAnsi"/>
+          <w:sz w:val="22"/>
+          <w:szCs w:val="22"/>
+          <w:lang w:val="en"/>
+        </w:rPr>
+        <w:t xml:space="preserve">its </w:t>
+      </w:r>
+      <w:r>
+        <w:rPr>
+          <w:rStyle w:val="y2iqfc"/>
+          <w:rFonts w:asciiTheme="minorHAnsi" w:hAnsiTheme="minorHAnsi" w:cstheme="minorHAnsi"/>
+          <w:sz w:val="22"/>
+          <w:szCs w:val="22"/>
+          <w:lang w:val="en"/>
+        </w:rPr>
+        <w:t>corresponding row</w:t>
+      </w:r>
+      <w:r>
+        <w:rPr>
+          <w:rStyle w:val="y2iqfc"/>
+          <w:rFonts w:asciiTheme="minorHAnsi" w:hAnsiTheme="minorHAnsi" w:cstheme="minorHAnsi"/>
+          <w:sz w:val="22"/>
+          <w:szCs w:val="22"/>
+          <w:lang w:val="en"/>
+        </w:rPr>
+        <w:t xml:space="preserve"> is deleted</w:t>
+      </w:r>
+      <w:r>
+        <w:rPr>
+          <w:rStyle w:val="y2iqfc"/>
+          <w:rFonts w:asciiTheme="minorHAnsi" w:hAnsiTheme="minorHAnsi" w:cstheme="minorHAnsi"/>
+          <w:sz w:val="22"/>
+          <w:szCs w:val="22"/>
+          <w:lang w:val="en"/>
+        </w:rPr>
+        <w:t xml:space="preserve"> from the matrix.</w:t>
+      </w:r>
+    </w:p>
+    <w:p>
+      <w:pPr>
+        <w:pStyle w:val="HTMLPreformatted"/>
+        <w:numPr>
+          <w:ilvl w:val="0"/>
+          <w:numId w:val="8"/>
+        </w:numPr>
+        <w:rPr>
+          <w:rStyle w:val="y2iqfc"/>
+          <w:rFonts w:asciiTheme="minorHAnsi" w:hAnsiTheme="minorHAnsi" w:cstheme="minorHAnsi"/>
+          <w:sz w:val="22"/>
+          <w:szCs w:val="22"/>
+          <w:lang w:val="en"/>
+        </w:rPr>
+      </w:pPr>
+      <w:r>
+        <w:rPr>
+          <w:rStyle w:val="y2iqfc"/>
+          <w:rFonts w:asciiTheme="minorHAnsi" w:hAnsiTheme="minorHAnsi" w:cstheme="minorHAnsi"/>
+          <w:sz w:val="22"/>
+          <w:szCs w:val="22"/>
+          <w:lang w:val="en"/>
+        </w:rPr>
+        <w:t>G</w:t>
+      </w:r>
+      <w:r>
+        <w:rPr>
+          <w:rStyle w:val="y2iqfc"/>
+          <w:rFonts w:asciiTheme="minorHAnsi" w:hAnsiTheme="minorHAnsi" w:cstheme="minorHAnsi"/>
+          <w:sz w:val="22"/>
+          <w:szCs w:val="22"/>
+          <w:lang w:val="en"/>
+        </w:rPr>
+        <w:t>o through all the rows of the matrix and recalculate the distances of the updated cluster B from other clusters, and a column</w:t>
+      </w:r>
+      <w:r>
+        <w:rPr>
+          <w:rStyle w:val="y2iqfc"/>
+          <w:rFonts w:asciiTheme="minorHAnsi" w:hAnsiTheme="minorHAnsi" w:cstheme="minorHAnsi"/>
+          <w:sz w:val="22"/>
+          <w:szCs w:val="22"/>
+          <w:lang w:val="en"/>
+        </w:rPr>
+        <w:t xml:space="preserve"> is deleted</w:t>
+      </w:r>
+      <w:r>
+        <w:rPr>
+          <w:rStyle w:val="y2iqfc"/>
+          <w:rFonts w:asciiTheme="minorHAnsi" w:hAnsiTheme="minorHAnsi" w:cstheme="minorHAnsi"/>
+          <w:sz w:val="22"/>
+          <w:szCs w:val="22"/>
+          <w:lang w:val="en"/>
+        </w:rPr>
+        <w:t xml:space="preserve"> in the matrix, which belonged to the deleted cluster A.</w:t>
+      </w:r>
+    </w:p>
+    <w:p>
+      <w:pPr>
+        <w:pStyle w:val="HTMLPreformatted"/>
+        <w:numPr>
+          <w:ilvl w:val="0"/>
+          <w:numId w:val="8"/>
+        </w:numPr>
+        <w:rPr>
+          <w:rFonts w:asciiTheme="minorHAnsi" w:hAnsiTheme="minorHAnsi" w:cstheme="minorHAnsi"/>
+          <w:sz w:val="22"/>
+          <w:szCs w:val="22"/>
+          <w:lang w:val="en"/>
+        </w:rPr>
+      </w:pPr>
+      <w:r>
+        <w:rPr>
+          <w:rStyle w:val="y2iqfc"/>
+          <w:rFonts w:asciiTheme="minorHAnsi" w:hAnsiTheme="minorHAnsi" w:cstheme="minorHAnsi"/>
+          <w:sz w:val="22"/>
+          <w:szCs w:val="22"/>
+          <w:lang w:val="en"/>
+        </w:rPr>
+        <w:t>We calculate the average distance of the points from the center in each cluster, and if there is one, which exceeded it, we return the last cluster connection and print the result</w:t>
+      </w:r>
+      <w:r>
+        <w:rPr>
+          <w:rStyle w:val="y2iqfc"/>
+          <w:rFonts w:asciiTheme="minorHAnsi" w:hAnsiTheme="minorHAnsi" w:cstheme="minorHAnsi"/>
+          <w:sz w:val="22"/>
+          <w:szCs w:val="22"/>
+          <w:lang w:val="en"/>
+        </w:rPr>
+        <w:t xml:space="preserve"> (number of clusters)</w:t>
+      </w:r>
+      <w:r>
+        <w:rPr>
+          <w:rStyle w:val="y2iqfc"/>
+          <w:rFonts w:asciiTheme="minorHAnsi" w:hAnsiTheme="minorHAnsi" w:cstheme="minorHAnsi"/>
+          <w:sz w:val="22"/>
+          <w:szCs w:val="22"/>
+          <w:lang w:val="en"/>
+        </w:rPr>
+        <w:t>. Otherwise, we return to step 1.</w:t>
+      </w:r>
+    </w:p>
+    <w:p>
+      <w:pPr>
         <w:rPr>
           <w:b/>
           <w:bCs/>
@@ -3217,7 +3788,9 @@
           <w:lang w:val="en-US"/>
         </w:rPr>
       </w:pPr>
-      <w:r>
+    </w:p>
+    <w:p>
+      <w:pPr>
         <w:rPr>
           <w:b/>
           <w:bCs/>
@@ -3225,11 +3798,8 @@
           <w:szCs w:val="28"/>
           <w:lang w:val="en-US"/>
         </w:rPr>
-        <w:t>Algorithms:</w:t>
-      </w:r>
-    </w:p>
-    <w:p>
-      <w:pPr>
+      </w:pPr>
+      <w:r>
         <w:rPr>
           <w:b/>
           <w:bCs/>
@@ -3237,7 +3807,50 @@
           <w:szCs w:val="28"/>
           <w:lang w:val="en-US"/>
         </w:rPr>
-      </w:pPr>
+        <w:lastRenderedPageBreak/>
+        <w:t>Values:</w:t>
+      </w:r>
+    </w:p>
+    <w:p>
+      <w:pPr>
+        <w:rPr>
+          <w:lang w:val="en-US"/>
+        </w:rPr>
+      </w:pPr>
+      <w:r>
+        <w:rPr>
+          <w:lang w:val="en-US"/>
+        </w:rPr>
+        <w:t xml:space="preserve">Clusters are in a list of </w:t>
+      </w:r>
+      <w:proofErr w:type="spellStart"/>
+      <w:r>
+        <w:rPr>
+          <w:lang w:val="en-US"/>
+        </w:rPr>
+        <w:t>all_clusters</w:t>
+      </w:r>
+      <w:proofErr w:type="spellEnd"/>
+      <w:r>
+        <w:rPr>
+          <w:lang w:val="en-US"/>
+        </w:rPr>
+        <w:t xml:space="preserve">, every cluster is represented as one instance of the Cluster class which contains its </w:t>
+      </w:r>
+      <w:proofErr w:type="spellStart"/>
+      <w:r>
+        <w:rPr>
+          <w:lang w:val="en-US"/>
+        </w:rPr>
+        <w:t>center_point</w:t>
+      </w:r>
+      <w:proofErr w:type="spellEnd"/>
+      <w:r>
+        <w:rPr>
+          <w:lang w:val="en-US"/>
+        </w:rPr>
+        <w:t xml:space="preserve"> and all the other coordinates.</w:t>
+      </w:r>
     </w:p>
     <w:p>
       <w:pPr>
@@ -3249,18 +3862,136 @@
           <w:lang w:val="en-US"/>
         </w:rPr>
       </w:pPr>
-    </w:p>
-    <w:p>
-      <w:pPr>
-        <w:rPr>
-          <w:b/>
-          <w:bCs/>
+      <w:r>
+        <w:rPr>
+          <w:b/>
+          <w:bCs/>
+          <w:noProof/>
           <w:sz w:val="28"/>
           <w:szCs w:val="28"/>
           <w:lang w:val="en-US"/>
         </w:rPr>
-      </w:pPr>
-      <w:r>
+        <w:drawing>
+          <wp:inline distT="0" distB="0" distL="0" distR="0" wp14:anchorId="1B10F0DD" wp14:editId="73F4FE9C">
+            <wp:extent cx="5270771" cy="1079555"/>
+            <wp:effectExtent l="0" t="0" r="6350" b="6350"/>
+            <wp:docPr id="1466207283" name="Picture 1" descr="A computer code on a black background&#10;&#10;Description automatically generated"/>
+            <wp:cNvGraphicFramePr>
+              <a:graphicFrameLocks xmlns:a="http://schemas.openxmlformats.org/drawingml/2006/main" noChangeAspect="1"/>
+            </wp:cNvGraphicFramePr>
+            <a:graphic xmlns:a="http://schemas.openxmlformats.org/drawingml/2006/main">
+              <a:graphicData uri="http://schemas.openxmlformats.org/drawingml/2006/picture">
+                <pic:pic xmlns:pic="http://schemas.openxmlformats.org/drawingml/2006/picture">
+                  <pic:nvPicPr>
+                    <pic:cNvPr id="1466207283" name="Picture 1" descr="A computer code on a black background&#10;&#10;Description automatically generated"/>
+                    <pic:cNvPicPr/>
+                  </pic:nvPicPr>
+                  <pic:blipFill>
+                    <a:blip r:embed="rId7"/>
+                    <a:stretch>
+                      <a:fillRect/>
+                    </a:stretch>
+                  </pic:blipFill>
+                  <pic:spPr>
+                    <a:xfrm>
+                      <a:off x="0" y="0"/>
+                      <a:ext cx="5270771" cy="1079555"/>
+                    </a:xfrm>
+                    <a:prstGeom prst="rect">
+                      <a:avLst/>
+                    </a:prstGeom>
+                  </pic:spPr>
+                </pic:pic>
+              </a:graphicData>
+            </a:graphic>
+          </wp:inline>
+        </w:drawing>
+      </w:r>
+    </w:p>
+    <w:p>
+      <w:pPr>
+        <w:rPr>
+          <w:lang w:val="en-US"/>
+        </w:rPr>
+      </w:pPr>
+      <w:r>
+        <w:rPr>
+          <w:lang w:val="en-US"/>
+        </w:rPr>
+        <w:t xml:space="preserve">The distances between clusters are kept up to date in the </w:t>
+      </w:r>
+      <w:r>
+        <w:rPr>
+          <w:b/>
+          <w:bCs/>
+          <w:lang w:val="en-US"/>
+        </w:rPr>
+        <w:t>distance matrix</w:t>
+      </w:r>
+      <w:r>
+        <w:rPr>
+          <w:lang w:val="en-US"/>
+        </w:rPr>
+        <w:t xml:space="preserve"> which is simply a 2-dimensional array. </w:t>
+      </w:r>
+      <w:r>
+        <w:rPr>
+          <w:rStyle w:val="y2iqfc"/>
+          <w:lang w:val="en"/>
+        </w:rPr>
+        <w:t>Individual indexes of rows and columns are directly mapped to the list of clusters.</w:t>
+      </w:r>
+    </w:p>
+    <w:p>
+      <w:pPr>
+        <w:rPr>
+          <w:lang w:val="en-US"/>
+        </w:rPr>
+      </w:pPr>
+      <w:r>
+        <w:rPr>
+          <w:noProof/>
+          <w:lang w:val="en-US"/>
+        </w:rPr>
+        <w:drawing>
+          <wp:inline distT="0" distB="0" distL="0" distR="0" wp14:anchorId="380B0A18" wp14:editId="1A8EFB76">
+            <wp:extent cx="4553184" cy="2298818"/>
+            <wp:effectExtent l="0" t="0" r="0" b="6350"/>
+            <wp:docPr id="1882141401" name="Picture 1" descr="A screen shot of a computer program&#10;&#10;Description automatically generated"/>
+            <wp:cNvGraphicFramePr>
+              <a:graphicFrameLocks xmlns:a="http://schemas.openxmlformats.org/drawingml/2006/main" noChangeAspect="1"/>
+            </wp:cNvGraphicFramePr>
+            <a:graphic xmlns:a="http://schemas.openxmlformats.org/drawingml/2006/main">
+              <a:graphicData uri="http://schemas.openxmlformats.org/drawingml/2006/picture">
+                <pic:pic xmlns:pic="http://schemas.openxmlformats.org/drawingml/2006/picture">
+                  <pic:nvPicPr>
+                    <pic:cNvPr id="1882141401" name="Picture 1" descr="A screen shot of a computer program&#10;&#10;Description automatically generated"/>
+                    <pic:cNvPicPr/>
+                  </pic:nvPicPr>
+                  <pic:blipFill>
+                    <a:blip r:embed="rId8"/>
+                    <a:stretch>
+                      <a:fillRect/>
+                    </a:stretch>
+                  </pic:blipFill>
+                  <pic:spPr>
+                    <a:xfrm>
+                      <a:off x="0" y="0"/>
+                      <a:ext cx="4553184" cy="2298818"/>
+                    </a:xfrm>
+                    <a:prstGeom prst="rect">
+                      <a:avLst/>
+                    </a:prstGeom>
+                  </pic:spPr>
+                </pic:pic>
+              </a:graphicData>
+            </a:graphic>
+          </wp:inline>
+        </w:drawing>
+      </w:r>
+    </w:p>
+    <w:p>
+      <w:pPr>
         <w:rPr>
           <w:b/>
           <w:bCs/>
@@ -3268,8 +3999,7 @@
           <w:szCs w:val="28"/>
           <w:lang w:val="en-US"/>
         </w:rPr>
-        <w:t>Values:</w:t>
-      </w:r>
+      </w:pPr>
     </w:p>
     <w:p>
       <w:pPr>
@@ -3303,7 +4033,9 @@
           <w:lang w:val="en-US"/>
         </w:rPr>
       </w:pPr>
-      <w:r>
+    </w:p>
+    <w:p>
+      <w:pPr>
         <w:rPr>
           <w:b/>
           <w:bCs/>
@@ -3311,31 +4043,7 @@
           <w:szCs w:val="28"/>
           <w:lang w:val="en-US"/>
         </w:rPr>
-        <w:t>Visualization:</w:t>
-      </w:r>
-    </w:p>
-    <w:p>
-      <w:pPr>
-        <w:rPr>
-          <w:lang w:val="en-US"/>
-        </w:rPr>
-      </w:pPr>
-      <w:r>
-        <w:rPr>
-          <w:lang w:val="en-US"/>
-        </w:rPr>
-        <w:t>-</w:t>
-      </w:r>
-      <w:proofErr w:type="spellStart"/>
-      <w:proofErr w:type="gramStart"/>
-      <w:r>
-        <w:rPr>
-          <w:lang w:val="en-US"/>
-        </w:rPr>
-        <w:t>matplotlib.pyplot</w:t>
-      </w:r>
-      <w:proofErr w:type="spellEnd"/>
-      <w:proofErr w:type="gramEnd"/>
+      </w:pPr>
     </w:p>
     <w:p>
       <w:pPr>
@@ -3359,8 +4067,490 @@
         </w:rPr>
       </w:pPr>
     </w:p>
+    <w:p>
+      <w:pPr>
+        <w:rPr>
+          <w:b/>
+          <w:bCs/>
+          <w:sz w:val="28"/>
+          <w:szCs w:val="28"/>
+          <w:lang w:val="en-US"/>
+        </w:rPr>
+      </w:pPr>
+    </w:p>
+    <w:p>
+      <w:pPr>
+        <w:rPr>
+          <w:b/>
+          <w:bCs/>
+          <w:sz w:val="28"/>
+          <w:szCs w:val="28"/>
+          <w:lang w:val="en-US"/>
+        </w:rPr>
+      </w:pPr>
+    </w:p>
+    <w:p>
+      <w:pPr>
+        <w:rPr>
+          <w:b/>
+          <w:bCs/>
+          <w:sz w:val="28"/>
+          <w:szCs w:val="28"/>
+          <w:lang w:val="en-US"/>
+        </w:rPr>
+      </w:pPr>
+    </w:p>
+    <w:p>
+      <w:pPr>
+        <w:rPr>
+          <w:b/>
+          <w:bCs/>
+          <w:sz w:val="28"/>
+          <w:szCs w:val="28"/>
+          <w:lang w:val="en-US"/>
+        </w:rPr>
+      </w:pPr>
+    </w:p>
+    <w:p>
+      <w:pPr>
+        <w:rPr>
+          <w:b/>
+          <w:bCs/>
+          <w:sz w:val="28"/>
+          <w:szCs w:val="28"/>
+          <w:lang w:val="en-US"/>
+        </w:rPr>
+      </w:pPr>
+    </w:p>
+    <w:p>
+      <w:pPr>
+        <w:rPr>
+          <w:b/>
+          <w:bCs/>
+          <w:sz w:val="28"/>
+          <w:szCs w:val="28"/>
+          <w:lang w:val="en-US"/>
+        </w:rPr>
+      </w:pPr>
+      <w:r>
+        <w:rPr>
+          <w:b/>
+          <w:bCs/>
+          <w:sz w:val="28"/>
+          <w:szCs w:val="28"/>
+          <w:lang w:val="en-US"/>
+        </w:rPr>
+        <w:lastRenderedPageBreak/>
+        <w:t>Visualization</w:t>
+      </w:r>
+      <w:r>
+        <w:rPr>
+          <w:b/>
+          <w:bCs/>
+          <w:sz w:val="28"/>
+          <w:szCs w:val="28"/>
+          <w:lang w:val="en-US"/>
+        </w:rPr>
+        <w:t xml:space="preserve"> - Testing</w:t>
+      </w:r>
+      <w:r>
+        <w:rPr>
+          <w:b/>
+          <w:bCs/>
+          <w:sz w:val="28"/>
+          <w:szCs w:val="28"/>
+          <w:lang w:val="en-US"/>
+        </w:rPr>
+        <w:t>:</w:t>
+      </w:r>
+    </w:p>
+    <w:p>
+      <w:pPr>
+        <w:rPr>
+          <w:lang w:val="en-US"/>
+        </w:rPr>
+      </w:pPr>
+      <w:r>
+        <w:rPr>
+          <w:lang w:val="en-US"/>
+        </w:rPr>
+        <w:t xml:space="preserve">For testing the clustering algorithm </w:t>
+      </w:r>
+      <w:proofErr w:type="spellStart"/>
+      <w:r>
+        <w:rPr>
+          <w:lang w:val="en-US"/>
+        </w:rPr>
+        <w:t>PyPy</w:t>
+      </w:r>
+      <w:proofErr w:type="spellEnd"/>
+      <w:r>
+        <w:rPr>
+          <w:lang w:val="en-US"/>
+        </w:rPr>
+        <w:t xml:space="preserve"> implementation of Python was used. This helped to speed up the process a lot.</w:t>
+      </w:r>
+    </w:p>
+    <w:p>
+      <w:pPr>
+        <w:rPr>
+          <w:b/>
+          <w:bCs/>
+          <w:sz w:val="28"/>
+          <w:szCs w:val="28"/>
+          <w:lang w:val="en-US"/>
+        </w:rPr>
+      </w:pPr>
+      <w:r>
+        <w:rPr>
+          <w:b/>
+          <w:bCs/>
+          <w:sz w:val="28"/>
+          <w:szCs w:val="28"/>
+          <w:lang w:val="en-US"/>
+        </w:rPr>
+        <w:t>Centroid – 20_000 points:</w:t>
+      </w:r>
+    </w:p>
+    <w:p>
+      <w:pPr>
+        <w:rPr>
+          <w:b/>
+          <w:bCs/>
+          <w:sz w:val="28"/>
+          <w:szCs w:val="28"/>
+          <w:lang w:val="en-US"/>
+        </w:rPr>
+      </w:pPr>
+      <w:r>
+        <w:rPr>
+          <w:b/>
+          <w:bCs/>
+          <w:sz w:val="28"/>
+          <w:szCs w:val="28"/>
+          <w:lang w:val="en-US"/>
+        </w:rPr>
+        <w:drawing>
+          <wp:inline distT="0" distB="0" distL="0" distR="0" wp14:anchorId="4710D425" wp14:editId="6BA77BDC">
+            <wp:extent cx="2641736" cy="1111307"/>
+            <wp:effectExtent l="0" t="0" r="6350" b="0"/>
+            <wp:docPr id="2061240379" name="Picture 1" descr="A screen shot of a computer&#10;&#10;Description automatically generated"/>
+            <wp:cNvGraphicFramePr>
+              <a:graphicFrameLocks xmlns:a="http://schemas.openxmlformats.org/drawingml/2006/main" noChangeAspect="1"/>
+            </wp:cNvGraphicFramePr>
+            <a:graphic xmlns:a="http://schemas.openxmlformats.org/drawingml/2006/main">
+              <a:graphicData uri="http://schemas.openxmlformats.org/drawingml/2006/picture">
+                <pic:pic xmlns:pic="http://schemas.openxmlformats.org/drawingml/2006/picture">
+                  <pic:nvPicPr>
+                    <pic:cNvPr id="2061240379" name="Picture 1" descr="A screen shot of a computer&#10;&#10;Description automatically generated"/>
+                    <pic:cNvPicPr/>
+                  </pic:nvPicPr>
+                  <pic:blipFill>
+                    <a:blip r:embed="rId9"/>
+                    <a:stretch>
+                      <a:fillRect/>
+                    </a:stretch>
+                  </pic:blipFill>
+                  <pic:spPr>
+                    <a:xfrm>
+                      <a:off x="0" y="0"/>
+                      <a:ext cx="2641736" cy="1111307"/>
+                    </a:xfrm>
+                    <a:prstGeom prst="rect">
+                      <a:avLst/>
+                    </a:prstGeom>
+                  </pic:spPr>
+                </pic:pic>
+              </a:graphicData>
+            </a:graphic>
+          </wp:inline>
+        </w:drawing>
+      </w:r>
+    </w:p>
+    <w:p>
+      <w:pPr>
+        <w:rPr>
+          <w:sz w:val="24"/>
+          <w:szCs w:val="24"/>
+          <w:lang w:val="en-US"/>
+        </w:rPr>
+      </w:pPr>
+      <w:r>
+        <w:rPr>
+          <w:sz w:val="24"/>
+          <w:szCs w:val="24"/>
+          <w:lang w:val="en-US"/>
+        </w:rPr>
+        <w:t>Num of clusters: 14</w:t>
+      </w:r>
+    </w:p>
+    <w:p>
+      <w:pPr>
+        <w:rPr>
+          <w:b/>
+          <w:bCs/>
+          <w:sz w:val="28"/>
+          <w:szCs w:val="28"/>
+          <w:lang w:val="en-US"/>
+        </w:rPr>
+      </w:pPr>
+      <w:r>
+        <w:rPr>
+          <w:b/>
+          <w:bCs/>
+          <w:noProof/>
+          <w:sz w:val="28"/>
+          <w:szCs w:val="28"/>
+          <w:lang w:val="en-US"/>
+        </w:rPr>
+        <w:drawing>
+          <wp:inline distT="0" distB="0" distL="0" distR="0" wp14:anchorId="6AE341EF" wp14:editId="7349962B">
+            <wp:extent cx="5651500" cy="5353050"/>
+            <wp:effectExtent l="0" t="0" r="6350" b="0"/>
+            <wp:docPr id="348625895" name="Picture 3"/>
+            <wp:cNvGraphicFramePr>
+              <a:graphicFrameLocks xmlns:a="http://schemas.openxmlformats.org/drawingml/2006/main" noChangeAspect="1"/>
+            </wp:cNvGraphicFramePr>
+            <a:graphic xmlns:a="http://schemas.openxmlformats.org/drawingml/2006/main">
+              <a:graphicData uri="http://schemas.openxmlformats.org/drawingml/2006/picture">
+                <pic:pic xmlns:pic="http://schemas.openxmlformats.org/drawingml/2006/picture">
+                  <pic:nvPicPr>
+                    <pic:cNvPr id="0" name="Picture 3"/>
+                    <pic:cNvPicPr>
+                      <a:picLocks noChangeAspect="1" noChangeArrowheads="1"/>
+                    </pic:cNvPicPr>
+                  </pic:nvPicPr>
+                  <pic:blipFill>
+                    <a:blip r:embed="rId10">
+                      <a:extLst>
+                        <a:ext uri="{28A0092B-C50C-407E-A947-70E740481C1C}">
+                          <a14:useLocalDpi xmlns:a14="http://schemas.microsoft.com/office/drawing/2010/main" val="0"/>
+                        </a:ext>
+                      </a:extLst>
+                    </a:blip>
+                    <a:srcRect/>
+                    <a:stretch>
+                      <a:fillRect/>
+                    </a:stretch>
+                  </pic:blipFill>
+                  <pic:spPr bwMode="auto">
+                    <a:xfrm>
+                      <a:off x="0" y="0"/>
+                      <a:ext cx="5651500" cy="5353050"/>
+                    </a:xfrm>
+                    <a:prstGeom prst="rect">
+                      <a:avLst/>
+                    </a:prstGeom>
+                    <a:noFill/>
+                    <a:ln>
+                      <a:noFill/>
+                    </a:ln>
+                  </pic:spPr>
+                </pic:pic>
+              </a:graphicData>
+            </a:graphic>
+          </wp:inline>
+        </w:drawing>
+      </w:r>
+    </w:p>
+    <w:p>
+      <w:pPr>
+        <w:rPr>
+          <w:b/>
+          <w:bCs/>
+          <w:sz w:val="28"/>
+          <w:szCs w:val="28"/>
+          <w:lang w:val="en-US"/>
+        </w:rPr>
+      </w:pPr>
+    </w:p>
+    <w:p>
+      <w:pPr>
+        <w:rPr>
+          <w:b/>
+          <w:bCs/>
+          <w:sz w:val="28"/>
+          <w:szCs w:val="28"/>
+          <w:lang w:val="en-US"/>
+        </w:rPr>
+      </w:pPr>
+    </w:p>
+    <w:p>
+      <w:pPr>
+        <w:rPr>
+          <w:b/>
+          <w:bCs/>
+          <w:sz w:val="28"/>
+          <w:szCs w:val="28"/>
+          <w:lang w:val="en-US"/>
+        </w:rPr>
+      </w:pPr>
+      <w:r>
+        <w:rPr>
+          <w:b/>
+          <w:bCs/>
+          <w:sz w:val="28"/>
+          <w:szCs w:val="28"/>
+          <w:lang w:val="en-US"/>
+        </w:rPr>
+        <w:lastRenderedPageBreak/>
+        <w:t>Medoid – 5000 points:</w:t>
+      </w:r>
+    </w:p>
+    <w:p>
+      <w:pPr>
+        <w:rPr>
+          <w:b/>
+          <w:bCs/>
+          <w:sz w:val="28"/>
+          <w:szCs w:val="28"/>
+          <w:lang w:val="en-US"/>
+        </w:rPr>
+      </w:pPr>
+      <w:r>
+        <w:rPr>
+          <w:b/>
+          <w:bCs/>
+          <w:sz w:val="28"/>
+          <w:szCs w:val="28"/>
+          <w:lang w:val="en-US"/>
+        </w:rPr>
+        <w:drawing>
+          <wp:inline distT="0" distB="0" distL="0" distR="0" wp14:anchorId="53A87491" wp14:editId="008CC93A">
+            <wp:extent cx="2527430" cy="1041454"/>
+            <wp:effectExtent l="0" t="0" r="6350" b="6350"/>
+            <wp:docPr id="1849389685" name="Picture 1" descr="A screen shot of a computer&#10;&#10;Description automatically generated"/>
+            <wp:cNvGraphicFramePr>
+              <a:graphicFrameLocks xmlns:a="http://schemas.openxmlformats.org/drawingml/2006/main" noChangeAspect="1"/>
+            </wp:cNvGraphicFramePr>
+            <a:graphic xmlns:a="http://schemas.openxmlformats.org/drawingml/2006/main">
+              <a:graphicData uri="http://schemas.openxmlformats.org/drawingml/2006/picture">
+                <pic:pic xmlns:pic="http://schemas.openxmlformats.org/drawingml/2006/picture">
+                  <pic:nvPicPr>
+                    <pic:cNvPr id="1849389685" name="Picture 1" descr="A screen shot of a computer&#10;&#10;Description automatically generated"/>
+                    <pic:cNvPicPr/>
+                  </pic:nvPicPr>
+                  <pic:blipFill>
+                    <a:blip r:embed="rId11"/>
+                    <a:stretch>
+                      <a:fillRect/>
+                    </a:stretch>
+                  </pic:blipFill>
+                  <pic:spPr>
+                    <a:xfrm>
+                      <a:off x="0" y="0"/>
+                      <a:ext cx="2527430" cy="1041454"/>
+                    </a:xfrm>
+                    <a:prstGeom prst="rect">
+                      <a:avLst/>
+                    </a:prstGeom>
+                  </pic:spPr>
+                </pic:pic>
+              </a:graphicData>
+            </a:graphic>
+          </wp:inline>
+        </w:drawing>
+      </w:r>
+    </w:p>
+    <w:p>
+      <w:pPr>
+        <w:rPr>
+          <w:sz w:val="24"/>
+          <w:szCs w:val="24"/>
+          <w:lang w:val="en-US"/>
+        </w:rPr>
+      </w:pPr>
+      <w:r>
+        <w:rPr>
+          <w:sz w:val="24"/>
+          <w:szCs w:val="24"/>
+          <w:lang w:val="en-US"/>
+        </w:rPr>
+        <w:t>Num of clusters: 13</w:t>
+      </w:r>
+    </w:p>
+    <w:p>
+      <w:pPr>
+        <w:rPr>
+          <w:b/>
+          <w:bCs/>
+          <w:sz w:val="28"/>
+          <w:szCs w:val="28"/>
+          <w:lang w:val="en-US"/>
+        </w:rPr>
+      </w:pPr>
+      <w:r>
+        <w:rPr>
+          <w:b/>
+          <w:bCs/>
+          <w:noProof/>
+          <w:sz w:val="28"/>
+          <w:szCs w:val="28"/>
+          <w:lang w:val="en-US"/>
+        </w:rPr>
+        <w:drawing>
+          <wp:inline distT="0" distB="0" distL="0" distR="0" wp14:anchorId="6DB277EA" wp14:editId="656ADE27">
+            <wp:extent cx="5727700" cy="5219700"/>
+            <wp:effectExtent l="0" t="0" r="6350" b="0"/>
+            <wp:docPr id="1905079090" name="Picture 2"/>
+            <wp:cNvGraphicFramePr>
+              <a:graphicFrameLocks xmlns:a="http://schemas.openxmlformats.org/drawingml/2006/main" noChangeAspect="1"/>
+            </wp:cNvGraphicFramePr>
+            <a:graphic xmlns:a="http://schemas.openxmlformats.org/drawingml/2006/main">
+              <a:graphicData uri="http://schemas.openxmlformats.org/drawingml/2006/picture">
+                <pic:pic xmlns:pic="http://schemas.openxmlformats.org/drawingml/2006/picture">
+                  <pic:nvPicPr>
+                    <pic:cNvPr id="0" name="Picture 2"/>
+                    <pic:cNvPicPr>
+                      <a:picLocks noChangeAspect="1" noChangeArrowheads="1"/>
+                    </pic:cNvPicPr>
+                  </pic:nvPicPr>
+                  <pic:blipFill>
+                    <a:blip r:embed="rId12">
+                      <a:extLst>
+                        <a:ext uri="{28A0092B-C50C-407E-A947-70E740481C1C}">
+                          <a14:useLocalDpi xmlns:a14="http://schemas.microsoft.com/office/drawing/2010/main" val="0"/>
+                        </a:ext>
+                      </a:extLst>
+                    </a:blip>
+                    <a:srcRect/>
+                    <a:stretch>
+                      <a:fillRect/>
+                    </a:stretch>
+                  </pic:blipFill>
+                  <pic:spPr bwMode="auto">
+                    <a:xfrm>
+                      <a:off x="0" y="0"/>
+                      <a:ext cx="5727700" cy="5219700"/>
+                    </a:xfrm>
+                    <a:prstGeom prst="rect">
+                      <a:avLst/>
+                    </a:prstGeom>
+                    <a:noFill/>
+                    <a:ln>
+                      <a:noFill/>
+                    </a:ln>
+                  </pic:spPr>
+                </pic:pic>
+              </a:graphicData>
+            </a:graphic>
+          </wp:inline>
+        </w:drawing>
+      </w:r>
+    </w:p>
+    <w:p>
+      <w:pPr>
+        <w:rPr>
+          <w:b/>
+          <w:bCs/>
+          <w:sz w:val="28"/>
+          <w:szCs w:val="28"/>
+          <w:lang w:val="en-US"/>
+        </w:rPr>
+      </w:pPr>
+    </w:p>
     <w:sectPr>
-      <w:headerReference w:type="default" r:id="rId7"/>
+      <w:headerReference w:type="default" r:id="rId13"/>
       <w:pgSz w:w="11906" w:h="16838"/>
       <w:pgMar w:top="1440" w:right="1440" w:bottom="1440" w:left="1440" w:header="708" w:footer="708" w:gutter="0"/>
       <w:cols w:space="708"/>
@@ -3542,6 +4732,95 @@
     </w:lvl>
   </w:abstractNum>
   <w:abstractNum w:abstractNumId="1" w15:restartNumberingAfterBreak="0">
+    <w:nsid w:val="30F96C79"/>
+    <w:multiLevelType w:val="hybridMultilevel"/>
+    <w:tmpl w:val="DBD073F2"/>
+    <w:lvl w:ilvl="0" w:tplc="0809000F">
+      <w:start w:val="1"/>
+      <w:numFmt w:val="decimal"/>
+      <w:lvlText w:val="%1."/>
+      <w:lvlJc w:val="left"/>
+      <w:pPr>
+        <w:ind w:left="720" w:hanging="360"/>
+      </w:pPr>
+      <w:rPr>
+        <w:rFonts w:hint="default"/>
+      </w:rPr>
+    </w:lvl>
+    <w:lvl w:ilvl="1" w:tplc="08090019" w:tentative="1">
+      <w:start w:val="1"/>
+      <w:numFmt w:val="lowerLetter"/>
+      <w:lvlText w:val="%2."/>
+      <w:lvlJc w:val="left"/>
+      <w:pPr>
+        <w:ind w:left="1440" w:hanging="360"/>
+      </w:pPr>
+    </w:lvl>
+    <w:lvl w:ilvl="2" w:tplc="0809001B" w:tentative="1">
+      <w:start w:val="1"/>
+      <w:numFmt w:val="lowerRoman"/>
+      <w:lvlText w:val="%3."/>
+      <w:lvlJc w:val="right"/>
+      <w:pPr>
+        <w:ind w:left="2160" w:hanging="180"/>
+      </w:pPr>
+    </w:lvl>
+    <w:lvl w:ilvl="3" w:tplc="0809000F" w:tentative="1">
+      <w:start w:val="1"/>
+      <w:numFmt w:val="decimal"/>
+      <w:lvlText w:val="%4."/>
+      <w:lvlJc w:val="left"/>
+      <w:pPr>
+        <w:ind w:left="2880" w:hanging="360"/>
+      </w:pPr>
+    </w:lvl>
+    <w:lvl w:ilvl="4" w:tplc="08090019" w:tentative="1">
+      <w:start w:val="1"/>
+      <w:numFmt w:val="lowerLetter"/>
+      <w:lvlText w:val="%5."/>
+      <w:lvlJc w:val="left"/>
+      <w:pPr>
+        <w:ind w:left="3600" w:hanging="360"/>
+      </w:pPr>
+    </w:lvl>
+    <w:lvl w:ilvl="5" w:tplc="0809001B" w:tentative="1">
+      <w:start w:val="1"/>
+      <w:numFmt w:val="lowerRoman"/>
+      <w:lvlText w:val="%6."/>
+      <w:lvlJc w:val="right"/>
+      <w:pPr>
+        <w:ind w:left="4320" w:hanging="180"/>
+      </w:pPr>
+    </w:lvl>
+    <w:lvl w:ilvl="6" w:tplc="0809000F" w:tentative="1">
+      <w:start w:val="1"/>
+      <w:numFmt w:val="decimal"/>
+      <w:lvlText w:val="%7."/>
+      <w:lvlJc w:val="left"/>
+      <w:pPr>
+        <w:ind w:left="5040" w:hanging="360"/>
+      </w:pPr>
+    </w:lvl>
+    <w:lvl w:ilvl="7" w:tplc="08090019" w:tentative="1">
+      <w:start w:val="1"/>
+      <w:numFmt w:val="lowerLetter"/>
+      <w:lvlText w:val="%8."/>
+      <w:lvlJc w:val="left"/>
+      <w:pPr>
+        <w:ind w:left="5760" w:hanging="360"/>
+      </w:pPr>
+    </w:lvl>
+    <w:lvl w:ilvl="8" w:tplc="0809001B" w:tentative="1">
+      <w:start w:val="1"/>
+      <w:numFmt w:val="lowerRoman"/>
+      <w:lvlText w:val="%9."/>
+      <w:lvlJc w:val="right"/>
+      <w:pPr>
+        <w:ind w:left="6480" w:hanging="180"/>
+      </w:pPr>
+    </w:lvl>
+  </w:abstractNum>
+  <w:abstractNum w:abstractNumId="2" w15:restartNumberingAfterBreak="0">
     <w:nsid w:val="581E3269"/>
     <w:multiLevelType w:val="hybridMultilevel"/>
     <w:tmpl w:val="20EC6614"/>
@@ -3654,7 +4933,7 @@
       </w:rPr>
     </w:lvl>
   </w:abstractNum>
-  <w:abstractNum w:abstractNumId="2" w15:restartNumberingAfterBreak="0">
+  <w:abstractNum w:abstractNumId="3" w15:restartNumberingAfterBreak="0">
     <w:nsid w:val="5C311B77"/>
     <w:multiLevelType w:val="hybridMultilevel"/>
     <w:tmpl w:val="EE688FA0"/>
@@ -3766,7 +5045,7 @@
       </w:rPr>
     </w:lvl>
   </w:abstractNum>
-  <w:abstractNum w:abstractNumId="3" w15:restartNumberingAfterBreak="0">
+  <w:abstractNum w:abstractNumId="4" w15:restartNumberingAfterBreak="0">
     <w:nsid w:val="62191233"/>
     <w:multiLevelType w:val="hybridMultilevel"/>
     <w:tmpl w:val="D2EC2622"/>
@@ -3879,7 +5158,93 @@
       </w:rPr>
     </w:lvl>
   </w:abstractNum>
-  <w:abstractNum w:abstractNumId="4" w15:restartNumberingAfterBreak="0">
+  <w:abstractNum w:abstractNumId="5" w15:restartNumberingAfterBreak="0">
+    <w:nsid w:val="66D25D9F"/>
+    <w:multiLevelType w:val="hybridMultilevel"/>
+    <w:tmpl w:val="CE808AAE"/>
+    <w:lvl w:ilvl="0" w:tplc="0809000F">
+      <w:start w:val="1"/>
+      <w:numFmt w:val="decimal"/>
+      <w:lvlText w:val="%1."/>
+      <w:lvlJc w:val="left"/>
+      <w:pPr>
+        <w:ind w:left="720" w:hanging="360"/>
+      </w:pPr>
+    </w:lvl>
+    <w:lvl w:ilvl="1" w:tplc="08090019" w:tentative="1">
+      <w:start w:val="1"/>
+      <w:numFmt w:val="lowerLetter"/>
+      <w:lvlText w:val="%2."/>
+      <w:lvlJc w:val="left"/>
+      <w:pPr>
+        <w:ind w:left="1440" w:hanging="360"/>
+      </w:pPr>
+    </w:lvl>
+    <w:lvl w:ilvl="2" w:tplc="0809001B" w:tentative="1">
+      <w:start w:val="1"/>
+      <w:numFmt w:val="lowerRoman"/>
+      <w:lvlText w:val="%3."/>
+      <w:lvlJc w:val="right"/>
+      <w:pPr>
+        <w:ind w:left="2160" w:hanging="180"/>
+      </w:pPr>
+    </w:lvl>
+    <w:lvl w:ilvl="3" w:tplc="0809000F" w:tentative="1">
+      <w:start w:val="1"/>
+      <w:numFmt w:val="decimal"/>
+      <w:lvlText w:val="%4."/>
+      <w:lvlJc w:val="left"/>
+      <w:pPr>
+        <w:ind w:left="2880" w:hanging="360"/>
+      </w:pPr>
+    </w:lvl>
+    <w:lvl w:ilvl="4" w:tplc="08090019" w:tentative="1">
+      <w:start w:val="1"/>
+      <w:numFmt w:val="lowerLetter"/>
+      <w:lvlText w:val="%5."/>
+      <w:lvlJc w:val="left"/>
+      <w:pPr>
+        <w:ind w:left="3600" w:hanging="360"/>
+      </w:pPr>
+    </w:lvl>
+    <w:lvl w:ilvl="5" w:tplc="0809001B" w:tentative="1">
+      <w:start w:val="1"/>
+      <w:numFmt w:val="lowerRoman"/>
+      <w:lvlText w:val="%6."/>
+      <w:lvlJc w:val="right"/>
+      <w:pPr>
+        <w:ind w:left="4320" w:hanging="180"/>
+      </w:pPr>
+    </w:lvl>
+    <w:lvl w:ilvl="6" w:tplc="0809000F" w:tentative="1">
+      <w:start w:val="1"/>
+      <w:numFmt w:val="decimal"/>
+      <w:lvlText w:val="%7."/>
+      <w:lvlJc w:val="left"/>
+      <w:pPr>
+        <w:ind w:left="5040" w:hanging="360"/>
+      </w:pPr>
+    </w:lvl>
+    <w:lvl w:ilvl="7" w:tplc="08090019" w:tentative="1">
+      <w:start w:val="1"/>
+      <w:numFmt w:val="lowerLetter"/>
+      <w:lvlText w:val="%8."/>
+      <w:lvlJc w:val="left"/>
+      <w:pPr>
+        <w:ind w:left="5760" w:hanging="360"/>
+      </w:pPr>
+    </w:lvl>
+    <w:lvl w:ilvl="8" w:tplc="0809001B" w:tentative="1">
+      <w:start w:val="1"/>
+      <w:numFmt w:val="lowerRoman"/>
+      <w:lvlText w:val="%9."/>
+      <w:lvlJc w:val="right"/>
+      <w:pPr>
+        <w:ind w:left="6480" w:hanging="180"/>
+      </w:pPr>
+    </w:lvl>
+  </w:abstractNum>
+  <w:abstractNum w:abstractNumId="6" w15:restartNumberingAfterBreak="0">
     <w:nsid w:val="718673E0"/>
     <w:multiLevelType w:val="hybridMultilevel"/>
     <w:tmpl w:val="58449D08"/>
@@ -3965,7 +5330,7 @@
       </w:pPr>
     </w:lvl>
   </w:abstractNum>
-  <w:abstractNum w:abstractNumId="5" w15:restartNumberingAfterBreak="0">
+  <w:abstractNum w:abstractNumId="7" w15:restartNumberingAfterBreak="0">
     <w:nsid w:val="7BF11B52"/>
     <w:multiLevelType w:val="hybridMultilevel"/>
     <w:tmpl w:val="261A0094"/>
@@ -4078,22 +5443,28 @@
     </w:lvl>
   </w:abstractNum>
   <w:num w:numId="1" w16cid:durableId="2073456949">
-    <w:abstractNumId w:val="1"/>
+    <w:abstractNumId w:val="2"/>
   </w:num>
   <w:num w:numId="2" w16cid:durableId="522478567">
-    <w:abstractNumId w:val="4"/>
+    <w:abstractNumId w:val="6"/>
   </w:num>
   <w:num w:numId="3" w16cid:durableId="1277175083">
     <w:abstractNumId w:val="0"/>
   </w:num>
   <w:num w:numId="4" w16cid:durableId="167403018">
-    <w:abstractNumId w:val="2"/>
+    <w:abstractNumId w:val="3"/>
   </w:num>
   <w:num w:numId="5" w16cid:durableId="1463188195">
+    <w:abstractNumId w:val="7"/>
+  </w:num>
+  <w:num w:numId="6" w16cid:durableId="590433277">
+    <w:abstractNumId w:val="4"/>
+  </w:num>
+  <w:num w:numId="7" w16cid:durableId="375664218">
     <w:abstractNumId w:val="5"/>
   </w:num>
-  <w:num w:numId="6" w16cid:durableId="590433277">
-    <w:abstractNumId w:val="3"/>
+  <w:num w:numId="8" w16cid:durableId="1508598676">
+    <w:abstractNumId w:val="1"/>
   </w:num>
 </w:numbering>
 </file>

</xml_diff>